<commit_message>
Edited erros and corrections
</commit_message>
<xml_diff>
--- a/Picking/PickingV1.docx
+++ b/Picking/PickingV1.docx
@@ -3742,7 +3742,15 @@
         <w:rPr>
           <w:b/>
         </w:rPr>
-        <w:t xml:space="preserve">picker </w:t>
+        <w:t>picking job</w:t>
+      </w:r>
+      <w:bookmarkStart w:id="6" w:name="_GoBack"/>
+      <w:bookmarkEnd w:id="6"/>
+      <w:r>
+        <w:rPr>
+          <w:b/>
+        </w:rPr>
+        <w:t xml:space="preserve"> </w:t>
       </w:r>
       <w:r>
         <w:rPr>
@@ -4131,10 +4139,7 @@
         <w:t>Future considerations:</w:t>
       </w:r>
     </w:p>
-    <w:p>
-      <w:bookmarkStart w:id="6" w:name="_GoBack"/>
-      <w:bookmarkEnd w:id="6"/>
-    </w:p>
+    <w:p/>
     <w:p>
       <w:pPr>
         <w:ind w:left="360"/>
@@ -10079,7 +10084,7 @@
 </file>
 
 <file path=customXml/itemProps2.xml><?xml version="1.0" encoding="utf-8"?>
-<ds:datastoreItem xmlns:ds="http://schemas.openxmlformats.org/officeDocument/2006/customXml" ds:itemID="{9EB59ADF-ED03-4161-A0CD-2B1688BD98D9}">
+<ds:datastoreItem xmlns:ds="http://schemas.openxmlformats.org/officeDocument/2006/customXml" ds:itemID="{87C9D753-9400-42A8-A52A-1BD8FD9675E1}">
   <ds:schemaRefs>
     <ds:schemaRef ds:uri="http://schemas.openxmlformats.org/officeDocument/2006/bibliography"/>
   </ds:schemaRefs>

</xml_diff>